<commit_message>
add something to the document and add the feature_id: 57
</commit_message>
<xml_diff>
--- a/doc/records_of_wechat/微信开发.docx
+++ b/doc/records_of_wechat/微信开发.docx
@@ -34,7 +34,7 @@
         <w:ind w:left="150"/>
         <w:jc w:val="left"/>
         <w:rPr>
-          <w:rFonts w:ascii="Courier New" w:eastAsia="宋体" w:hAnsi="Courier New" w:cs="Courier New"/>
+          <w:rFonts w:ascii="Courier New" w:eastAsia="宋体" w:hAnsi="Courier New" w:cs="Courier New" w:hint="eastAsia"/>
           <w:color w:val="333333"/>
           <w:kern w:val="0"/>
           <w:sz w:val="18"/>
@@ -49,136 +49,50 @@
           <w:sz w:val="18"/>
           <w:szCs w:val="18"/>
         </w:rPr>
-        <w:t>公众平台以</w:t>
-      </w:r>
-      <w:proofErr w:type="spellStart"/>
-      <w:r>
-        <w:rPr>
-          <w:rFonts w:ascii="Courier New" w:eastAsia="宋体" w:hAnsi="Courier New" w:cs="Courier New"/>
-          <w:color w:val="333333"/>
-          <w:kern w:val="0"/>
-          <w:sz w:val="18"/>
-          <w:szCs w:val="18"/>
-        </w:rPr>
-        <w:t>access_token</w:t>
-      </w:r>
-      <w:proofErr w:type="spellEnd"/>
-      <w:r>
-        <w:rPr>
-          <w:rFonts w:ascii="Courier New" w:eastAsia="宋体" w:hAnsi="Courier New" w:cs="Courier New"/>
-          <w:color w:val="333333"/>
-          <w:kern w:val="0"/>
-          <w:sz w:val="18"/>
-          <w:szCs w:val="18"/>
-        </w:rPr>
-        <w:t>为接口调用凭据，来调用接口，所有接口的调用需要先获取</w:t>
-      </w:r>
-      <w:proofErr w:type="spellStart"/>
-      <w:r>
-        <w:rPr>
-          <w:rFonts w:ascii="Courier New" w:eastAsia="宋体" w:hAnsi="Courier New" w:cs="Courier New"/>
-          <w:color w:val="333333"/>
-          <w:kern w:val="0"/>
-          <w:sz w:val="18"/>
-          <w:szCs w:val="18"/>
-        </w:rPr>
-        <w:t>access_token</w:t>
-      </w:r>
-      <w:proofErr w:type="spellEnd"/>
-      <w:r>
-        <w:rPr>
-          <w:rFonts w:ascii="Courier New" w:eastAsia="宋体" w:hAnsi="Courier New" w:cs="Courier New"/>
-          <w:color w:val="333333"/>
-          <w:kern w:val="0"/>
-          <w:sz w:val="18"/>
-          <w:szCs w:val="18"/>
-        </w:rPr>
-        <w:t>，</w:t>
-      </w:r>
-      <w:proofErr w:type="spellStart"/>
-      <w:r>
-        <w:rPr>
-          <w:rFonts w:ascii="Courier New" w:eastAsia="宋体" w:hAnsi="Courier New" w:cs="Courier New"/>
-          <w:color w:val="333333"/>
-          <w:kern w:val="0"/>
-          <w:sz w:val="18"/>
-          <w:szCs w:val="18"/>
-        </w:rPr>
-        <w:t>access_token</w:t>
-      </w:r>
-      <w:proofErr w:type="spellEnd"/>
-      <w:r>
-        <w:rPr>
-          <w:rFonts w:ascii="Courier New" w:eastAsia="宋体" w:hAnsi="Courier New" w:cs="Courier New"/>
-          <w:color w:val="333333"/>
-          <w:kern w:val="0"/>
-          <w:sz w:val="18"/>
-          <w:szCs w:val="18"/>
-        </w:rPr>
-        <w:t>在</w:t>
-      </w:r>
-      <w:r>
-        <w:rPr>
-          <w:rFonts w:ascii="Courier New" w:eastAsia="宋体" w:hAnsi="Courier New" w:cs="Courier New"/>
-          <w:color w:val="333333"/>
-          <w:kern w:val="0"/>
-          <w:sz w:val="18"/>
-          <w:szCs w:val="18"/>
-        </w:rPr>
-        <w:t>2</w:t>
-      </w:r>
-      <w:r>
-        <w:rPr>
-          <w:rFonts w:ascii="Courier New" w:eastAsia="宋体" w:hAnsi="Courier New" w:cs="Courier New"/>
-          <w:color w:val="333333"/>
-          <w:kern w:val="0"/>
-          <w:sz w:val="18"/>
-          <w:szCs w:val="18"/>
-        </w:rPr>
-        <w:t>小时内有效，过期需要重新获取，但</w:t>
-      </w:r>
-      <w:r>
-        <w:rPr>
-          <w:rFonts w:ascii="Courier New" w:eastAsia="宋体" w:hAnsi="Courier New" w:cs="Courier New"/>
-          <w:color w:val="333333"/>
-          <w:kern w:val="0"/>
-          <w:sz w:val="18"/>
-          <w:szCs w:val="18"/>
-        </w:rPr>
-        <w:t>1</w:t>
-      </w:r>
-      <w:r>
-        <w:rPr>
-          <w:rFonts w:ascii="Courier New" w:eastAsia="宋体" w:hAnsi="Courier New" w:cs="Courier New"/>
-          <w:color w:val="333333"/>
-          <w:kern w:val="0"/>
-          <w:sz w:val="18"/>
-          <w:szCs w:val="18"/>
-        </w:rPr>
-        <w:t>天内获取次数有限，开发者需自行存储，详见获取接口调用凭据（</w:t>
-      </w:r>
-      <w:proofErr w:type="spellStart"/>
-      <w:r>
-        <w:rPr>
-          <w:rFonts w:ascii="Courier New" w:eastAsia="宋体" w:hAnsi="Courier New" w:cs="Courier New"/>
-          <w:color w:val="333333"/>
-          <w:kern w:val="0"/>
-          <w:sz w:val="18"/>
-          <w:szCs w:val="18"/>
-        </w:rPr>
-        <w:t>access_token</w:t>
-      </w:r>
-      <w:proofErr w:type="spellEnd"/>
-      <w:r>
-        <w:rPr>
-          <w:rFonts w:ascii="Courier New" w:eastAsia="宋体" w:hAnsi="Courier New" w:cs="Courier New"/>
-          <w:color w:val="333333"/>
-          <w:kern w:val="0"/>
-          <w:sz w:val="18"/>
-          <w:szCs w:val="18"/>
-        </w:rPr>
-        <w:t>）文档。</w:t>
-      </w:r>
+        <w:t>除了验证签名时使用的是</w:t>
+      </w:r>
+      <w:r>
+        <w:rPr>
+          <w:rFonts w:ascii="Courier New" w:eastAsia="宋体" w:hAnsi="Courier New" w:cs="Courier New" w:hint="eastAsia"/>
+          <w:color w:val="333333"/>
+          <w:kern w:val="0"/>
+          <w:sz w:val="18"/>
+          <w:szCs w:val="18"/>
+        </w:rPr>
+        <w:t>get</w:t>
+      </w:r>
+      <w:r>
+        <w:rPr>
+          <w:rFonts w:ascii="Courier New" w:eastAsia="宋体" w:hAnsi="Courier New" w:cs="Courier New" w:hint="eastAsia"/>
+          <w:color w:val="333333"/>
+          <w:kern w:val="0"/>
+          <w:sz w:val="18"/>
+          <w:szCs w:val="18"/>
+        </w:rPr>
+        <w:t>方法，其余都是</w:t>
+      </w:r>
+      <w:r>
+        <w:rPr>
+          <w:rFonts w:ascii="Courier New" w:eastAsia="宋体" w:hAnsi="Courier New" w:cs="Courier New" w:hint="eastAsia"/>
+          <w:color w:val="333333"/>
+          <w:kern w:val="0"/>
+          <w:sz w:val="18"/>
+          <w:szCs w:val="18"/>
+        </w:rPr>
+        <w:t>post</w:t>
+      </w:r>
+      <w:r>
+        <w:rPr>
+          <w:rFonts w:ascii="Courier New" w:eastAsia="宋体" w:hAnsi="Courier New" w:cs="Courier New" w:hint="eastAsia"/>
+          <w:color w:val="333333"/>
+          <w:kern w:val="0"/>
+          <w:sz w:val="18"/>
+          <w:szCs w:val="18"/>
+        </w:rPr>
+        <w:t>方法。</w:t>
+      </w:r>
+      <w:bookmarkStart w:id="0" w:name="_GoBack"/>
+      <w:bookmarkEnd w:id="0"/>
     </w:p>
     <w:p>
       <w:pPr>
@@ -219,434 +133,454 @@
           <w:szCs w:val="18"/>
         </w:rPr>
       </w:pPr>
-      <w:r>
-        <w:rPr>
-          <w:rFonts w:ascii="Courier New" w:eastAsia="宋体" w:hAnsi="Courier New" w:cs="Courier New"/>
-          <w:color w:val="333333"/>
-          <w:kern w:val="0"/>
-          <w:sz w:val="18"/>
-          <w:szCs w:val="18"/>
-        </w:rPr>
-        <w:t>7</w:t>
-      </w:r>
-      <w:r>
-        <w:rPr>
-          <w:rFonts w:ascii="Courier New" w:eastAsia="宋体" w:hAnsi="Courier New" w:cs="Courier New"/>
-          <w:color w:val="333333"/>
-          <w:kern w:val="0"/>
-          <w:sz w:val="18"/>
-          <w:szCs w:val="18"/>
-        </w:rPr>
-        <w:t>、公众平台接口调用仅支持</w:t>
-      </w:r>
-      <w:r>
-        <w:rPr>
-          <w:rFonts w:ascii="Courier New" w:eastAsia="宋体" w:hAnsi="Courier New" w:cs="Courier New"/>
-          <w:color w:val="333333"/>
-          <w:kern w:val="0"/>
-          <w:sz w:val="18"/>
-          <w:szCs w:val="18"/>
-        </w:rPr>
-        <w:t>80</w:t>
-      </w:r>
-      <w:r>
-        <w:rPr>
-          <w:rFonts w:ascii="Courier New" w:eastAsia="宋体" w:hAnsi="Courier New" w:cs="Courier New"/>
-          <w:color w:val="333333"/>
-          <w:kern w:val="0"/>
-          <w:sz w:val="18"/>
-          <w:szCs w:val="18"/>
-        </w:rPr>
-        <w:t>端口。</w:t>
-      </w:r>
     </w:p>
     <w:p>
       <w:pPr>
-        <w:rPr>
-          <w:b/>
-          <w:bCs/>
-          <w:color w:val="333333"/>
-          <w:szCs w:val="21"/>
-          <w:shd w:val="clear" w:color="auto" w:fill="FFFFFF"/>
-        </w:rPr>
-      </w:pPr>
-      <w:r>
-        <w:rPr>
-          <w:rFonts w:hint="eastAsia"/>
-          <w:color w:val="333333"/>
-          <w:szCs w:val="21"/>
-          <w:shd w:val="clear" w:color="auto" w:fill="FFFFFF"/>
-        </w:rPr>
-        <w:t>而如果开发者拥有多个应用（移动应用、网站应用和公众</w:t>
-      </w:r>
-      <w:proofErr w:type="gramStart"/>
-      <w:r>
-        <w:rPr>
-          <w:rFonts w:hint="eastAsia"/>
-          <w:color w:val="333333"/>
-          <w:szCs w:val="21"/>
-          <w:shd w:val="clear" w:color="auto" w:fill="FFFFFF"/>
-        </w:rPr>
-        <w:t>帐号</w:t>
-      </w:r>
-      <w:proofErr w:type="gramEnd"/>
-      <w:r>
-        <w:rPr>
-          <w:rFonts w:hint="eastAsia"/>
-          <w:color w:val="333333"/>
-          <w:szCs w:val="21"/>
-          <w:shd w:val="clear" w:color="auto" w:fill="FFFFFF"/>
-        </w:rPr>
-        <w:t>，公众</w:t>
-      </w:r>
-      <w:proofErr w:type="gramStart"/>
-      <w:r>
-        <w:rPr>
-          <w:rFonts w:hint="eastAsia"/>
-          <w:color w:val="333333"/>
-          <w:szCs w:val="21"/>
-          <w:shd w:val="clear" w:color="auto" w:fill="FFFFFF"/>
-        </w:rPr>
-        <w:t>帐号</w:t>
-      </w:r>
-      <w:proofErr w:type="gramEnd"/>
-      <w:r>
-        <w:rPr>
-          <w:rFonts w:hint="eastAsia"/>
-          <w:color w:val="333333"/>
-          <w:szCs w:val="21"/>
-          <w:shd w:val="clear" w:color="auto" w:fill="FFFFFF"/>
-        </w:rPr>
-        <w:t>只有在被绑定到</w:t>
-      </w:r>
-      <w:proofErr w:type="gramStart"/>
-      <w:r>
-        <w:rPr>
-          <w:rFonts w:hint="eastAsia"/>
-          <w:color w:val="333333"/>
-          <w:szCs w:val="21"/>
-          <w:shd w:val="clear" w:color="auto" w:fill="FFFFFF"/>
-        </w:rPr>
-        <w:t>微信开放</w:t>
-      </w:r>
-      <w:proofErr w:type="gramEnd"/>
-      <w:r>
-        <w:rPr>
-          <w:rFonts w:hint="eastAsia"/>
-          <w:color w:val="333333"/>
-          <w:szCs w:val="21"/>
-          <w:shd w:val="clear" w:color="auto" w:fill="FFFFFF"/>
-        </w:rPr>
-        <w:t>平台</w:t>
-      </w:r>
-      <w:proofErr w:type="gramStart"/>
-      <w:r>
-        <w:rPr>
-          <w:rFonts w:hint="eastAsia"/>
-          <w:color w:val="333333"/>
-          <w:szCs w:val="21"/>
-          <w:shd w:val="clear" w:color="auto" w:fill="FFFFFF"/>
-        </w:rPr>
-        <w:t>帐号</w:t>
-      </w:r>
-      <w:proofErr w:type="gramEnd"/>
-      <w:r>
-        <w:rPr>
-          <w:rFonts w:hint="eastAsia"/>
-          <w:color w:val="333333"/>
-          <w:szCs w:val="21"/>
-          <w:shd w:val="clear" w:color="auto" w:fill="FFFFFF"/>
-        </w:rPr>
-        <w:t>下后，才会获取</w:t>
-      </w:r>
-      <w:proofErr w:type="spellStart"/>
-      <w:r>
-        <w:rPr>
-          <w:rFonts w:hint="eastAsia"/>
-          <w:color w:val="333333"/>
-          <w:szCs w:val="21"/>
-          <w:shd w:val="clear" w:color="auto" w:fill="FFFFFF"/>
-        </w:rPr>
-        <w:t>UnionID</w:t>
-      </w:r>
-      <w:proofErr w:type="spellEnd"/>
-      <w:r>
-        <w:rPr>
-          <w:rFonts w:hint="eastAsia"/>
-          <w:color w:val="333333"/>
-          <w:szCs w:val="21"/>
-          <w:shd w:val="clear" w:color="auto" w:fill="FFFFFF"/>
-        </w:rPr>
-        <w:t>），可通过获取用户基本信息中的</w:t>
-      </w:r>
-      <w:proofErr w:type="spellStart"/>
-      <w:r>
-        <w:rPr>
-          <w:rFonts w:hint="eastAsia"/>
-          <w:color w:val="333333"/>
-          <w:szCs w:val="21"/>
-          <w:shd w:val="clear" w:color="auto" w:fill="FFFFFF"/>
-        </w:rPr>
-        <w:t>UnionID</w:t>
-      </w:r>
-      <w:proofErr w:type="spellEnd"/>
-      <w:r>
-        <w:rPr>
-          <w:rFonts w:hint="eastAsia"/>
-          <w:color w:val="333333"/>
-          <w:szCs w:val="21"/>
-          <w:shd w:val="clear" w:color="auto" w:fill="FFFFFF"/>
-        </w:rPr>
-        <w:t>来区分用户的唯一性，因为</w:t>
-      </w:r>
-      <w:r>
-        <w:rPr>
-          <w:rFonts w:hint="eastAsia"/>
-          <w:b/>
-          <w:bCs/>
-          <w:color w:val="333333"/>
-          <w:szCs w:val="21"/>
-          <w:shd w:val="clear" w:color="auto" w:fill="FFFFFF"/>
-        </w:rPr>
-        <w:t>只要是同一个</w:t>
-      </w:r>
-      <w:proofErr w:type="gramStart"/>
-      <w:r>
-        <w:rPr>
-          <w:rFonts w:hint="eastAsia"/>
-          <w:b/>
-          <w:bCs/>
-          <w:color w:val="333333"/>
-          <w:szCs w:val="21"/>
-          <w:shd w:val="clear" w:color="auto" w:fill="FFFFFF"/>
-        </w:rPr>
-        <w:t>微信开放</w:t>
-      </w:r>
-      <w:proofErr w:type="gramEnd"/>
-      <w:r>
-        <w:rPr>
-          <w:rFonts w:hint="eastAsia"/>
-          <w:b/>
-          <w:bCs/>
-          <w:color w:val="333333"/>
-          <w:szCs w:val="21"/>
-          <w:shd w:val="clear" w:color="auto" w:fill="FFFFFF"/>
-        </w:rPr>
-        <w:t>平台</w:t>
-      </w:r>
-      <w:proofErr w:type="gramStart"/>
-      <w:r>
-        <w:rPr>
-          <w:rFonts w:hint="eastAsia"/>
-          <w:b/>
-          <w:bCs/>
-          <w:color w:val="333333"/>
-          <w:szCs w:val="21"/>
-          <w:shd w:val="clear" w:color="auto" w:fill="FFFFFF"/>
-        </w:rPr>
-        <w:t>帐号</w:t>
-      </w:r>
-      <w:proofErr w:type="gramEnd"/>
-      <w:r>
-        <w:rPr>
-          <w:rFonts w:hint="eastAsia"/>
-          <w:b/>
-          <w:bCs/>
-          <w:color w:val="333333"/>
-          <w:szCs w:val="21"/>
-          <w:shd w:val="clear" w:color="auto" w:fill="FFFFFF"/>
-        </w:rPr>
-        <w:t>下的移动应用、网站应用和公众</w:t>
-      </w:r>
-      <w:proofErr w:type="gramStart"/>
-      <w:r>
-        <w:rPr>
-          <w:rFonts w:hint="eastAsia"/>
-          <w:b/>
-          <w:bCs/>
-          <w:color w:val="333333"/>
-          <w:szCs w:val="21"/>
-          <w:shd w:val="clear" w:color="auto" w:fill="FFFFFF"/>
-        </w:rPr>
-        <w:t>帐号</w:t>
-      </w:r>
-      <w:proofErr w:type="gramEnd"/>
-      <w:r>
-        <w:rPr>
-          <w:rFonts w:hint="eastAsia"/>
-          <w:b/>
-          <w:bCs/>
-          <w:color w:val="333333"/>
-          <w:szCs w:val="21"/>
-          <w:shd w:val="clear" w:color="auto" w:fill="FFFFFF"/>
-        </w:rPr>
-        <w:t>，用户的</w:t>
-      </w:r>
-      <w:proofErr w:type="spellStart"/>
-      <w:r>
-        <w:rPr>
-          <w:rFonts w:hint="eastAsia"/>
-          <w:b/>
-          <w:bCs/>
-          <w:color w:val="333333"/>
-          <w:szCs w:val="21"/>
-          <w:shd w:val="clear" w:color="auto" w:fill="FFFFFF"/>
-        </w:rPr>
-        <w:t>UnionID</w:t>
-      </w:r>
-      <w:proofErr w:type="spellEnd"/>
-      <w:r>
-        <w:rPr>
-          <w:rFonts w:hint="eastAsia"/>
-          <w:b/>
-          <w:bCs/>
-          <w:color w:val="333333"/>
-          <w:szCs w:val="21"/>
-          <w:shd w:val="clear" w:color="auto" w:fill="FFFFFF"/>
-        </w:rPr>
-        <w:t>是唯一的。换句话说，同一用户，对同一个</w:t>
-      </w:r>
-      <w:proofErr w:type="gramStart"/>
-      <w:r>
-        <w:rPr>
-          <w:rFonts w:hint="eastAsia"/>
-          <w:b/>
-          <w:bCs/>
-          <w:color w:val="333333"/>
-          <w:szCs w:val="21"/>
-          <w:shd w:val="clear" w:color="auto" w:fill="FFFFFF"/>
-        </w:rPr>
-        <w:t>微信开放</w:t>
-      </w:r>
-      <w:proofErr w:type="gramEnd"/>
-      <w:r>
-        <w:rPr>
-          <w:rFonts w:hint="eastAsia"/>
-          <w:b/>
-          <w:bCs/>
-          <w:color w:val="333333"/>
-          <w:szCs w:val="21"/>
-          <w:shd w:val="clear" w:color="auto" w:fill="FFFFFF"/>
-        </w:rPr>
-        <w:t>平台</w:t>
-      </w:r>
-      <w:proofErr w:type="gramStart"/>
-      <w:r>
-        <w:rPr>
-          <w:rFonts w:hint="eastAsia"/>
-          <w:b/>
-          <w:bCs/>
-          <w:color w:val="333333"/>
-          <w:szCs w:val="21"/>
-          <w:shd w:val="clear" w:color="auto" w:fill="FFFFFF"/>
-        </w:rPr>
-        <w:t>帐号</w:t>
-      </w:r>
-      <w:proofErr w:type="gramEnd"/>
-      <w:r>
-        <w:rPr>
-          <w:rFonts w:hint="eastAsia"/>
-          <w:b/>
-          <w:bCs/>
-          <w:color w:val="333333"/>
-          <w:szCs w:val="21"/>
-          <w:shd w:val="clear" w:color="auto" w:fill="FFFFFF"/>
-        </w:rPr>
-        <w:t>下的不同应用，</w:t>
-      </w:r>
-      <w:proofErr w:type="spellStart"/>
-      <w:r>
-        <w:rPr>
-          <w:rFonts w:hint="eastAsia"/>
-          <w:b/>
-          <w:bCs/>
-          <w:color w:val="333333"/>
-          <w:szCs w:val="21"/>
-          <w:shd w:val="clear" w:color="auto" w:fill="FFFFFF"/>
-        </w:rPr>
-        <w:t>UnionID</w:t>
-      </w:r>
-      <w:proofErr w:type="spellEnd"/>
-      <w:r>
-        <w:rPr>
-          <w:rFonts w:hint="eastAsia"/>
-          <w:b/>
-          <w:bCs/>
-          <w:color w:val="333333"/>
-          <w:szCs w:val="21"/>
-          <w:shd w:val="clear" w:color="auto" w:fill="FFFFFF"/>
-        </w:rPr>
-        <w:t>是相同的。</w:t>
-      </w:r>
-      <w:r>
-        <w:rPr>
-          <w:rFonts w:hint="eastAsia"/>
-          <w:b/>
-          <w:bCs/>
-          <w:color w:val="333333"/>
-          <w:szCs w:val="21"/>
-          <w:shd w:val="clear" w:color="auto" w:fill="FFFFFF"/>
-        </w:rPr>
-        <w:t>？？？？</w:t>
-      </w:r>
-    </w:p>
-    <w:p>
-      <w:pPr>
-        <w:rPr>
-          <w:b/>
-          <w:bCs/>
-          <w:color w:val="333333"/>
-          <w:szCs w:val="21"/>
-          <w:shd w:val="clear" w:color="auto" w:fill="FFFFFF"/>
-        </w:rPr>
-      </w:pPr>
-      <w:r>
-        <w:rPr>
-          <w:rFonts w:hint="eastAsia"/>
-          <w:b/>
-          <w:bCs/>
-          <w:color w:val="333333"/>
-          <w:szCs w:val="21"/>
-          <w:shd w:val="clear" w:color="auto" w:fill="FFFFFF"/>
-        </w:rPr>
-        <w:t>（用户</w:t>
-      </w:r>
-      <w:r>
-        <w:rPr>
-          <w:rFonts w:hint="eastAsia"/>
-          <w:b/>
-          <w:bCs/>
-          <w:color w:val="333333"/>
-          <w:szCs w:val="21"/>
-          <w:shd w:val="clear" w:color="auto" w:fill="FFFFFF"/>
-        </w:rPr>
-        <w:t>ID</w:t>
-      </w:r>
-      <w:r>
-        <w:rPr>
-          <w:rFonts w:hint="eastAsia"/>
-          <w:b/>
-          <w:bCs/>
-          <w:color w:val="333333"/>
-          <w:szCs w:val="21"/>
-          <w:shd w:val="clear" w:color="auto" w:fill="FFFFFF"/>
-        </w:rPr>
-        <w:t>？）</w:t>
-      </w:r>
-    </w:p>
-    <w:p>
-      <w:pPr>
-        <w:rPr>
-          <w:b/>
-          <w:bCs/>
-          <w:color w:val="333333"/>
-          <w:szCs w:val="21"/>
-          <w:shd w:val="clear" w:color="auto" w:fill="FFFFFF"/>
+        <w:widowControl/>
+        <w:pBdr>
+          <w:top w:val="single" w:sz="6" w:space="4" w:color="CCCCCC"/>
+          <w:left w:val="single" w:sz="6" w:space="8" w:color="CCCCCC"/>
+          <w:bottom w:val="single" w:sz="6" w:space="4" w:color="CCCCCC"/>
+          <w:right w:val="single" w:sz="6" w:space="8" w:color="CCCCCC"/>
+        </w:pBdr>
+        <w:shd w:val="clear" w:color="auto" w:fill="F8F8F8"/>
+        <w:tabs>
+          <w:tab w:val="left" w:pos="916"/>
+          <w:tab w:val="left" w:pos="1832"/>
+          <w:tab w:val="left" w:pos="2748"/>
+          <w:tab w:val="left" w:pos="3664"/>
+          <w:tab w:val="left" w:pos="4580"/>
+          <w:tab w:val="left" w:pos="5496"/>
+          <w:tab w:val="left" w:pos="6412"/>
+          <w:tab w:val="left" w:pos="7328"/>
+          <w:tab w:val="left" w:pos="8244"/>
+          <w:tab w:val="left" w:pos="9160"/>
+          <w:tab w:val="left" w:pos="10076"/>
+          <w:tab w:val="left" w:pos="10992"/>
+          <w:tab w:val="left" w:pos="11908"/>
+          <w:tab w:val="left" w:pos="12824"/>
+          <w:tab w:val="left" w:pos="13740"/>
+          <w:tab w:val="left" w:pos="14656"/>
+        </w:tabs>
+        <w:spacing w:line="300" w:lineRule="atLeast"/>
+        <w:ind w:left="150"/>
+        <w:jc w:val="left"/>
+        <w:rPr>
+          <w:rFonts w:ascii="Courier New" w:eastAsia="宋体" w:hAnsi="Courier New" w:cs="Courier New"/>
+          <w:color w:val="333333"/>
+          <w:kern w:val="0"/>
+          <w:sz w:val="18"/>
+          <w:szCs w:val="18"/>
         </w:rPr>
       </w:pPr>
     </w:p>
     <w:p>
       <w:pPr>
+        <w:widowControl/>
+        <w:pBdr>
+          <w:top w:val="single" w:sz="6" w:space="4" w:color="CCCCCC"/>
+          <w:left w:val="single" w:sz="6" w:space="8" w:color="CCCCCC"/>
+          <w:bottom w:val="single" w:sz="6" w:space="4" w:color="CCCCCC"/>
+          <w:right w:val="single" w:sz="6" w:space="8" w:color="CCCCCC"/>
+        </w:pBdr>
+        <w:shd w:val="clear" w:color="auto" w:fill="F8F8F8"/>
+        <w:tabs>
+          <w:tab w:val="left" w:pos="916"/>
+          <w:tab w:val="left" w:pos="1832"/>
+          <w:tab w:val="left" w:pos="2748"/>
+          <w:tab w:val="left" w:pos="3664"/>
+          <w:tab w:val="left" w:pos="4580"/>
+          <w:tab w:val="left" w:pos="5496"/>
+          <w:tab w:val="left" w:pos="6412"/>
+          <w:tab w:val="left" w:pos="7328"/>
+          <w:tab w:val="left" w:pos="8244"/>
+          <w:tab w:val="left" w:pos="9160"/>
+          <w:tab w:val="left" w:pos="10076"/>
+          <w:tab w:val="left" w:pos="10992"/>
+          <w:tab w:val="left" w:pos="11908"/>
+          <w:tab w:val="left" w:pos="12824"/>
+          <w:tab w:val="left" w:pos="13740"/>
+          <w:tab w:val="left" w:pos="14656"/>
+        </w:tabs>
+        <w:spacing w:line="300" w:lineRule="atLeast"/>
+        <w:ind w:left="150"/>
+        <w:jc w:val="left"/>
+        <w:rPr>
+          <w:rFonts w:ascii="Courier New" w:eastAsia="宋体" w:hAnsi="Courier New" w:cs="Courier New"/>
+          <w:color w:val="333333"/>
+          <w:kern w:val="0"/>
+          <w:sz w:val="18"/>
+          <w:szCs w:val="18"/>
+        </w:rPr>
+      </w:pPr>
+      <w:r>
+        <w:rPr>
+          <w:rFonts w:ascii="Courier New" w:eastAsia="宋体" w:hAnsi="Courier New" w:cs="Courier New"/>
+          <w:color w:val="333333"/>
+          <w:kern w:val="0"/>
+          <w:sz w:val="18"/>
+          <w:szCs w:val="18"/>
+        </w:rPr>
+        <w:t>公众平台以</w:t>
+      </w:r>
+      <w:r>
+        <w:rPr>
+          <w:rFonts w:ascii="Courier New" w:eastAsia="宋体" w:hAnsi="Courier New" w:cs="Courier New"/>
+          <w:color w:val="333333"/>
+          <w:kern w:val="0"/>
+          <w:sz w:val="18"/>
+          <w:szCs w:val="18"/>
+        </w:rPr>
+        <w:t>access_token</w:t>
+      </w:r>
+      <w:r>
+        <w:rPr>
+          <w:rFonts w:ascii="Courier New" w:eastAsia="宋体" w:hAnsi="Courier New" w:cs="Courier New"/>
+          <w:color w:val="333333"/>
+          <w:kern w:val="0"/>
+          <w:sz w:val="18"/>
+          <w:szCs w:val="18"/>
+        </w:rPr>
+        <w:t>为接口调用凭据，来调用接口，所有接口的调用需要先获取</w:t>
+      </w:r>
+      <w:r>
+        <w:rPr>
+          <w:rFonts w:ascii="Courier New" w:eastAsia="宋体" w:hAnsi="Courier New" w:cs="Courier New"/>
+          <w:color w:val="333333"/>
+          <w:kern w:val="0"/>
+          <w:sz w:val="18"/>
+          <w:szCs w:val="18"/>
+        </w:rPr>
+        <w:t>access_token</w:t>
+      </w:r>
+      <w:r>
+        <w:rPr>
+          <w:rFonts w:ascii="Courier New" w:eastAsia="宋体" w:hAnsi="Courier New" w:cs="Courier New"/>
+          <w:color w:val="333333"/>
+          <w:kern w:val="0"/>
+          <w:sz w:val="18"/>
+          <w:szCs w:val="18"/>
+        </w:rPr>
+        <w:t>，</w:t>
+      </w:r>
+      <w:r>
+        <w:rPr>
+          <w:rFonts w:ascii="Courier New" w:eastAsia="宋体" w:hAnsi="Courier New" w:cs="Courier New"/>
+          <w:color w:val="333333"/>
+          <w:kern w:val="0"/>
+          <w:sz w:val="18"/>
+          <w:szCs w:val="18"/>
+        </w:rPr>
+        <w:t>access_token</w:t>
+      </w:r>
+      <w:r>
+        <w:rPr>
+          <w:rFonts w:ascii="Courier New" w:eastAsia="宋体" w:hAnsi="Courier New" w:cs="Courier New"/>
+          <w:color w:val="333333"/>
+          <w:kern w:val="0"/>
+          <w:sz w:val="18"/>
+          <w:szCs w:val="18"/>
+        </w:rPr>
+        <w:t>在</w:t>
+      </w:r>
+      <w:r>
+        <w:rPr>
+          <w:rFonts w:ascii="Courier New" w:eastAsia="宋体" w:hAnsi="Courier New" w:cs="Courier New"/>
+          <w:color w:val="333333"/>
+          <w:kern w:val="0"/>
+          <w:sz w:val="18"/>
+          <w:szCs w:val="18"/>
+        </w:rPr>
+        <w:t>2</w:t>
+      </w:r>
+      <w:r>
+        <w:rPr>
+          <w:rFonts w:ascii="Courier New" w:eastAsia="宋体" w:hAnsi="Courier New" w:cs="Courier New"/>
+          <w:color w:val="333333"/>
+          <w:kern w:val="0"/>
+          <w:sz w:val="18"/>
+          <w:szCs w:val="18"/>
+        </w:rPr>
+        <w:t>小时内有效，过期需要重新获取，但</w:t>
+      </w:r>
+      <w:r>
+        <w:rPr>
+          <w:rFonts w:ascii="Courier New" w:eastAsia="宋体" w:hAnsi="Courier New" w:cs="Courier New"/>
+          <w:color w:val="333333"/>
+          <w:kern w:val="0"/>
+          <w:sz w:val="18"/>
+          <w:szCs w:val="18"/>
+        </w:rPr>
+        <w:t>1</w:t>
+      </w:r>
+      <w:r>
+        <w:rPr>
+          <w:rFonts w:ascii="Courier New" w:eastAsia="宋体" w:hAnsi="Courier New" w:cs="Courier New"/>
+          <w:color w:val="333333"/>
+          <w:kern w:val="0"/>
+          <w:sz w:val="18"/>
+          <w:szCs w:val="18"/>
+        </w:rPr>
+        <w:t>天内获取次数有限，开发者需自行存储，详见获取接口调用凭据（</w:t>
+      </w:r>
+      <w:r>
+        <w:rPr>
+          <w:rFonts w:ascii="Courier New" w:eastAsia="宋体" w:hAnsi="Courier New" w:cs="Courier New"/>
+          <w:color w:val="333333"/>
+          <w:kern w:val="0"/>
+          <w:sz w:val="18"/>
+          <w:szCs w:val="18"/>
+        </w:rPr>
+        <w:t>access_token</w:t>
+      </w:r>
+      <w:r>
+        <w:rPr>
+          <w:rFonts w:ascii="Courier New" w:eastAsia="宋体" w:hAnsi="Courier New" w:cs="Courier New"/>
+          <w:color w:val="333333"/>
+          <w:kern w:val="0"/>
+          <w:sz w:val="18"/>
+          <w:szCs w:val="18"/>
+        </w:rPr>
+        <w:t>）文档。</w:t>
+      </w:r>
+    </w:p>
+    <w:p>
+      <w:pPr>
+        <w:widowControl/>
+        <w:pBdr>
+          <w:top w:val="single" w:sz="6" w:space="4" w:color="CCCCCC"/>
+          <w:left w:val="single" w:sz="6" w:space="8" w:color="CCCCCC"/>
+          <w:bottom w:val="single" w:sz="6" w:space="4" w:color="CCCCCC"/>
+          <w:right w:val="single" w:sz="6" w:space="8" w:color="CCCCCC"/>
+        </w:pBdr>
+        <w:shd w:val="clear" w:color="auto" w:fill="F8F8F8"/>
+        <w:tabs>
+          <w:tab w:val="left" w:pos="916"/>
+          <w:tab w:val="left" w:pos="1832"/>
+          <w:tab w:val="left" w:pos="2748"/>
+          <w:tab w:val="left" w:pos="3664"/>
+          <w:tab w:val="left" w:pos="4580"/>
+          <w:tab w:val="left" w:pos="5496"/>
+          <w:tab w:val="left" w:pos="6412"/>
+          <w:tab w:val="left" w:pos="7328"/>
+          <w:tab w:val="left" w:pos="8244"/>
+          <w:tab w:val="left" w:pos="9160"/>
+          <w:tab w:val="left" w:pos="10076"/>
+          <w:tab w:val="left" w:pos="10992"/>
+          <w:tab w:val="left" w:pos="11908"/>
+          <w:tab w:val="left" w:pos="12824"/>
+          <w:tab w:val="left" w:pos="13740"/>
+          <w:tab w:val="left" w:pos="14656"/>
+        </w:tabs>
+        <w:spacing w:line="300" w:lineRule="atLeast"/>
+        <w:ind w:left="150"/>
+        <w:jc w:val="left"/>
+        <w:rPr>
+          <w:rFonts w:ascii="Courier New" w:eastAsia="宋体" w:hAnsi="Courier New" w:cs="Courier New"/>
+          <w:color w:val="333333"/>
+          <w:kern w:val="0"/>
+          <w:sz w:val="18"/>
+          <w:szCs w:val="18"/>
+        </w:rPr>
+      </w:pPr>
+      <w:r>
+        <w:rPr>
+          <w:rFonts w:ascii="Courier New" w:eastAsia="宋体" w:hAnsi="Courier New" w:cs="Courier New"/>
+          <w:color w:val="333333"/>
+          <w:kern w:val="0"/>
+          <w:sz w:val="18"/>
+          <w:szCs w:val="18"/>
+        </w:rPr>
+        <w:t>7</w:t>
+      </w:r>
+      <w:r>
+        <w:rPr>
+          <w:rFonts w:ascii="Courier New" w:eastAsia="宋体" w:hAnsi="Courier New" w:cs="Courier New"/>
+          <w:color w:val="333333"/>
+          <w:kern w:val="0"/>
+          <w:sz w:val="18"/>
+          <w:szCs w:val="18"/>
+        </w:rPr>
+        <w:t>、公众平台接口调用仅支持</w:t>
+      </w:r>
+      <w:r>
+        <w:rPr>
+          <w:rFonts w:ascii="Courier New" w:eastAsia="宋体" w:hAnsi="Courier New" w:cs="Courier New"/>
+          <w:color w:val="333333"/>
+          <w:kern w:val="0"/>
+          <w:sz w:val="18"/>
+          <w:szCs w:val="18"/>
+        </w:rPr>
+        <w:t>80</w:t>
+      </w:r>
+      <w:r>
+        <w:rPr>
+          <w:rFonts w:ascii="Courier New" w:eastAsia="宋体" w:hAnsi="Courier New" w:cs="Courier New"/>
+          <w:color w:val="333333"/>
+          <w:kern w:val="0"/>
+          <w:sz w:val="18"/>
+          <w:szCs w:val="18"/>
+        </w:rPr>
+        <w:t>端口。</w:t>
+      </w:r>
+    </w:p>
+    <w:p>
+      <w:pPr>
+        <w:rPr>
+          <w:b/>
+          <w:bCs/>
+          <w:color w:val="333333"/>
+          <w:szCs w:val="21"/>
+          <w:shd w:val="clear" w:color="auto" w:fill="FFFFFF"/>
+        </w:rPr>
+      </w:pPr>
+      <w:r>
+        <w:rPr>
+          <w:rFonts w:hint="eastAsia"/>
+          <w:color w:val="333333"/>
+          <w:szCs w:val="21"/>
+          <w:shd w:val="clear" w:color="auto" w:fill="FFFFFF"/>
+        </w:rPr>
+        <w:t>而如果开发者拥有多个应用（移动应用、网站应用和公众帐号，公众帐号只有在被绑定到微信开放平台帐号下后，才会获取</w:t>
+      </w:r>
+      <w:r>
+        <w:rPr>
+          <w:rFonts w:hint="eastAsia"/>
+          <w:color w:val="333333"/>
+          <w:szCs w:val="21"/>
+          <w:shd w:val="clear" w:color="auto" w:fill="FFFFFF"/>
+        </w:rPr>
+        <w:t>UnionID</w:t>
+      </w:r>
+      <w:r>
+        <w:rPr>
+          <w:rFonts w:hint="eastAsia"/>
+          <w:color w:val="333333"/>
+          <w:szCs w:val="21"/>
+          <w:shd w:val="clear" w:color="auto" w:fill="FFFFFF"/>
+        </w:rPr>
+        <w:t>），可通过获取用户基本信息中的</w:t>
+      </w:r>
+      <w:r>
+        <w:rPr>
+          <w:rFonts w:hint="eastAsia"/>
+          <w:color w:val="333333"/>
+          <w:szCs w:val="21"/>
+          <w:shd w:val="clear" w:color="auto" w:fill="FFFFFF"/>
+        </w:rPr>
+        <w:t>UnionID</w:t>
+      </w:r>
+      <w:r>
+        <w:rPr>
+          <w:rFonts w:hint="eastAsia"/>
+          <w:color w:val="333333"/>
+          <w:szCs w:val="21"/>
+          <w:shd w:val="clear" w:color="auto" w:fill="FFFFFF"/>
+        </w:rPr>
+        <w:t>来区分用户的唯一性，因为</w:t>
+      </w:r>
+      <w:r>
+        <w:rPr>
+          <w:rFonts w:hint="eastAsia"/>
+          <w:b/>
+          <w:bCs/>
+          <w:color w:val="333333"/>
+          <w:szCs w:val="21"/>
+          <w:shd w:val="clear" w:color="auto" w:fill="FFFFFF"/>
+        </w:rPr>
+        <w:t>只要是同一个微信开放平台帐号下的移动应用、网站应用和公众帐号，用户的</w:t>
+      </w:r>
+      <w:r>
+        <w:rPr>
+          <w:rFonts w:hint="eastAsia"/>
+          <w:b/>
+          <w:bCs/>
+          <w:color w:val="333333"/>
+          <w:szCs w:val="21"/>
+          <w:shd w:val="clear" w:color="auto" w:fill="FFFFFF"/>
+        </w:rPr>
+        <w:t>UnionID</w:t>
+      </w:r>
+      <w:r>
+        <w:rPr>
+          <w:rFonts w:hint="eastAsia"/>
+          <w:b/>
+          <w:bCs/>
+          <w:color w:val="333333"/>
+          <w:szCs w:val="21"/>
+          <w:shd w:val="clear" w:color="auto" w:fill="FFFFFF"/>
+        </w:rPr>
+        <w:t>是唯一的。换句话说，同一用户，对同一个微信开放平台帐号下的不同应用，</w:t>
+      </w:r>
+      <w:r>
+        <w:rPr>
+          <w:rFonts w:hint="eastAsia"/>
+          <w:b/>
+          <w:bCs/>
+          <w:color w:val="333333"/>
+          <w:szCs w:val="21"/>
+          <w:shd w:val="clear" w:color="auto" w:fill="FFFFFF"/>
+        </w:rPr>
+        <w:t>UnionID</w:t>
+      </w:r>
+      <w:r>
+        <w:rPr>
+          <w:rFonts w:hint="eastAsia"/>
+          <w:b/>
+          <w:bCs/>
+          <w:color w:val="333333"/>
+          <w:szCs w:val="21"/>
+          <w:shd w:val="clear" w:color="auto" w:fill="FFFFFF"/>
+        </w:rPr>
+        <w:t>是相同的。？？？？</w:t>
+      </w:r>
+    </w:p>
+    <w:p>
+      <w:pPr>
+        <w:rPr>
+          <w:b/>
+          <w:bCs/>
+          <w:color w:val="333333"/>
+          <w:szCs w:val="21"/>
+          <w:shd w:val="clear" w:color="auto" w:fill="FFFFFF"/>
+        </w:rPr>
+      </w:pPr>
+      <w:r>
+        <w:rPr>
+          <w:rFonts w:hint="eastAsia"/>
+          <w:b/>
+          <w:bCs/>
+          <w:color w:val="333333"/>
+          <w:szCs w:val="21"/>
+          <w:shd w:val="clear" w:color="auto" w:fill="FFFFFF"/>
+        </w:rPr>
+        <w:t>（用户</w:t>
+      </w:r>
+      <w:r>
+        <w:rPr>
+          <w:rFonts w:hint="eastAsia"/>
+          <w:b/>
+          <w:bCs/>
+          <w:color w:val="333333"/>
+          <w:szCs w:val="21"/>
+          <w:shd w:val="clear" w:color="auto" w:fill="FFFFFF"/>
+        </w:rPr>
+        <w:t>ID</w:t>
+      </w:r>
+      <w:r>
+        <w:rPr>
+          <w:rFonts w:hint="eastAsia"/>
+          <w:b/>
+          <w:bCs/>
+          <w:color w:val="333333"/>
+          <w:szCs w:val="21"/>
+          <w:shd w:val="clear" w:color="auto" w:fill="FFFFFF"/>
+        </w:rPr>
+        <w:t>？）</w:t>
+      </w:r>
+    </w:p>
+    <w:p>
+      <w:pPr>
         <w:rPr>
           <w:b/>
           <w:bCs/>
@@ -659,12 +593,22 @@
     <w:p>
       <w:pPr>
         <w:rPr>
+          <w:b/>
+          <w:bCs/>
           <w:color w:val="333333"/>
           <w:szCs w:val="21"/>
           <w:shd w:val="clear" w:color="auto" w:fill="FFFFFF"/>
         </w:rPr>
       </w:pPr>
-      <w:proofErr w:type="spellStart"/>
+    </w:p>
+    <w:p>
+      <w:pPr>
+        <w:rPr>
+          <w:color w:val="333333"/>
+          <w:szCs w:val="21"/>
+          <w:shd w:val="clear" w:color="auto" w:fill="FFFFFF"/>
+        </w:rPr>
+      </w:pPr>
       <w:r>
         <w:rPr>
           <w:rFonts w:hint="eastAsia"/>
@@ -674,7 +618,6 @@
         </w:rPr>
         <w:t>access_token</w:t>
       </w:r>
-      <w:proofErr w:type="spellEnd"/>
       <w:r>
         <w:rPr>
           <w:rFonts w:hint="eastAsia"/>
@@ -684,7 +627,6 @@
         </w:rPr>
         <w:t>是公众号的全局唯一票据，公众号调用各接口时都需使用</w:t>
       </w:r>
-      <w:proofErr w:type="spellStart"/>
       <w:r>
         <w:rPr>
           <w:rFonts w:hint="eastAsia"/>
@@ -694,7 +636,6 @@
         </w:rPr>
         <w:t>access_token</w:t>
       </w:r>
-      <w:proofErr w:type="spellEnd"/>
       <w:r>
         <w:rPr>
           <w:rFonts w:hint="eastAsia"/>
@@ -704,7 +645,6 @@
         </w:rPr>
         <w:t>。开发者需要进行妥善保存。</w:t>
       </w:r>
-      <w:proofErr w:type="spellStart"/>
       <w:r>
         <w:rPr>
           <w:rFonts w:hint="eastAsia"/>
@@ -714,7 +654,6 @@
         </w:rPr>
         <w:t>access_token</w:t>
       </w:r>
-      <w:proofErr w:type="spellEnd"/>
       <w:r>
         <w:rPr>
           <w:rFonts w:hint="eastAsia"/>
@@ -742,7 +681,6 @@
         </w:rPr>
         <w:t>个字符空间。</w:t>
       </w:r>
-      <w:proofErr w:type="spellStart"/>
       <w:r>
         <w:rPr>
           <w:rFonts w:hint="eastAsia"/>
@@ -752,7 +690,6 @@
         </w:rPr>
         <w:t>access_token</w:t>
       </w:r>
-      <w:proofErr w:type="spellEnd"/>
       <w:r>
         <w:rPr>
           <w:rFonts w:hint="eastAsia"/>
@@ -780,7 +717,6 @@
         </w:rPr>
         <w:t>个小时，需定时刷新，重复获取将导致上次获取的</w:t>
       </w:r>
-      <w:proofErr w:type="spellStart"/>
       <w:r>
         <w:rPr>
           <w:rFonts w:hint="eastAsia"/>
@@ -790,7 +726,6 @@
         </w:rPr>
         <w:t>access_token</w:t>
       </w:r>
-      <w:proofErr w:type="spellEnd"/>
       <w:r>
         <w:rPr>
           <w:rFonts w:hint="eastAsia"/>
@@ -829,7 +764,6 @@
         </w:rPr>
         <w:t>为了保密</w:t>
       </w:r>
-      <w:proofErr w:type="spellStart"/>
       <w:r>
         <w:rPr>
           <w:rFonts w:ascii="Courier New" w:hAnsi="Courier New" w:cs="Courier New"/>
@@ -839,7 +773,6 @@
         </w:rPr>
         <w:t>appsecrect</w:t>
       </w:r>
-      <w:proofErr w:type="spellEnd"/>
       <w:r>
         <w:rPr>
           <w:rFonts w:ascii="Courier New" w:hAnsi="Courier New" w:cs="Courier New"/>
@@ -849,7 +782,6 @@
         </w:rPr>
         <w:t>，第三方需要一个</w:t>
       </w:r>
-      <w:proofErr w:type="spellStart"/>
       <w:r>
         <w:rPr>
           <w:rFonts w:ascii="Courier New" w:hAnsi="Courier New" w:cs="Courier New"/>
@@ -859,7 +791,6 @@
         </w:rPr>
         <w:t>access_token</w:t>
       </w:r>
-      <w:proofErr w:type="spellEnd"/>
       <w:r>
         <w:rPr>
           <w:rFonts w:ascii="Courier New" w:hAnsi="Courier New" w:cs="Courier New"/>
@@ -869,7 +800,6 @@
         </w:rPr>
         <w:t>获取和刷新的中控服务器。而其他业务逻辑服务器所使用的</w:t>
       </w:r>
-      <w:proofErr w:type="spellStart"/>
       <w:r>
         <w:rPr>
           <w:rFonts w:ascii="Courier New" w:hAnsi="Courier New" w:cs="Courier New"/>
@@ -879,7 +809,6 @@
         </w:rPr>
         <w:t>access_token</w:t>
       </w:r>
-      <w:proofErr w:type="spellEnd"/>
       <w:r>
         <w:rPr>
           <w:rFonts w:ascii="Courier New" w:hAnsi="Courier New" w:cs="Courier New"/>
@@ -889,7 +818,6 @@
         </w:rPr>
         <w:t>均来自于该中控服务器，不应该各自去刷新，否则会造成</w:t>
       </w:r>
-      <w:proofErr w:type="spellStart"/>
       <w:r>
         <w:rPr>
           <w:rFonts w:ascii="Courier New" w:hAnsi="Courier New" w:cs="Courier New"/>
@@ -899,7 +827,6 @@
         </w:rPr>
         <w:t>access_token</w:t>
       </w:r>
-      <w:proofErr w:type="spellEnd"/>
       <w:r>
         <w:rPr>
           <w:rFonts w:ascii="Courier New" w:hAnsi="Courier New" w:cs="Courier New"/>
@@ -947,7 +874,6 @@
         </w:rPr>
         <w:t>、目前</w:t>
       </w:r>
-      <w:proofErr w:type="spellStart"/>
       <w:r>
         <w:rPr>
           <w:rFonts w:ascii="Courier New" w:hAnsi="Courier New" w:cs="Courier New"/>
@@ -957,7 +883,6 @@
         </w:rPr>
         <w:t>access_token</w:t>
       </w:r>
-      <w:proofErr w:type="spellEnd"/>
       <w:r>
         <w:rPr>
           <w:rFonts w:ascii="Courier New" w:hAnsi="Courier New" w:cs="Courier New"/>
@@ -967,7 +892,6 @@
         </w:rPr>
         <w:t>的有效期通过返回的</w:t>
       </w:r>
-      <w:proofErr w:type="spellStart"/>
       <w:r>
         <w:rPr>
           <w:rFonts w:ascii="Courier New" w:hAnsi="Courier New" w:cs="Courier New"/>
@@ -977,7 +901,6 @@
         </w:rPr>
         <w:t>expire_in</w:t>
       </w:r>
-      <w:proofErr w:type="spellEnd"/>
       <w:r>
         <w:rPr>
           <w:rFonts w:ascii="Courier New" w:hAnsi="Courier New" w:cs="Courier New"/>
@@ -1003,20 +926,8 @@
           <w:sz w:val="18"/>
           <w:szCs w:val="18"/>
         </w:rPr>
-        <w:t>秒之内的值。中控服务器需要根据这个有效时间提前去刷新</w:t>
-      </w:r>
-      <w:proofErr w:type="gramStart"/>
-      <w:r>
-        <w:rPr>
-          <w:rFonts w:ascii="Courier New" w:hAnsi="Courier New" w:cs="Courier New"/>
-          <w:color w:val="333333"/>
-          <w:sz w:val="18"/>
-          <w:szCs w:val="18"/>
-        </w:rPr>
-        <w:t>新</w:t>
-      </w:r>
-      <w:proofErr w:type="spellStart"/>
-      <w:proofErr w:type="gramEnd"/>
+        <w:t>秒之内的值。中控服务器需要根据这个有效时间提前去刷新新</w:t>
+      </w:r>
       <w:r>
         <w:rPr>
           <w:rFonts w:ascii="Courier New" w:hAnsi="Courier New" w:cs="Courier New"/>
@@ -1026,7 +937,6 @@
         </w:rPr>
         <w:t>access_token</w:t>
       </w:r>
-      <w:proofErr w:type="spellEnd"/>
       <w:r>
         <w:rPr>
           <w:rFonts w:ascii="Courier New" w:hAnsi="Courier New" w:cs="Courier New"/>
@@ -1036,7 +946,6 @@
         </w:rPr>
         <w:t>。在刷新过程中，中控服务器对外输出的依然是老</w:t>
       </w:r>
-      <w:proofErr w:type="spellStart"/>
       <w:r>
         <w:rPr>
           <w:rFonts w:ascii="Courier New" w:hAnsi="Courier New" w:cs="Courier New"/>
@@ -1046,7 +955,6 @@
         </w:rPr>
         <w:t>access_token</w:t>
       </w:r>
-      <w:proofErr w:type="spellEnd"/>
       <w:r>
         <w:rPr>
           <w:rFonts w:ascii="Courier New" w:hAnsi="Courier New" w:cs="Courier New"/>
@@ -1056,7 +964,6 @@
         </w:rPr>
         <w:t>，此时公众平台后台会保证在刷新短时间内，新老</w:t>
       </w:r>
-      <w:proofErr w:type="spellStart"/>
       <w:r>
         <w:rPr>
           <w:rFonts w:ascii="Courier New" w:hAnsi="Courier New" w:cs="Courier New"/>
@@ -1066,35 +973,14 @@
         </w:rPr>
         <w:t>access_token</w:t>
       </w:r>
-      <w:proofErr w:type="spellEnd"/>
-      <w:r>
-        <w:rPr>
-          <w:rFonts w:ascii="Courier New" w:hAnsi="Courier New" w:cs="Courier New"/>
-          <w:color w:val="333333"/>
-          <w:sz w:val="18"/>
-          <w:szCs w:val="18"/>
-        </w:rPr>
-        <w:t>都可用，这保证了第三</w:t>
-      </w:r>
-      <w:proofErr w:type="gramStart"/>
-      <w:r>
-        <w:rPr>
-          <w:rFonts w:ascii="Courier New" w:hAnsi="Courier New" w:cs="Courier New"/>
-          <w:color w:val="333333"/>
-          <w:sz w:val="18"/>
-          <w:szCs w:val="18"/>
-        </w:rPr>
-        <w:t>方业务</w:t>
-      </w:r>
-      <w:proofErr w:type="gramEnd"/>
-      <w:r>
-        <w:rPr>
-          <w:rFonts w:ascii="Courier New" w:hAnsi="Courier New" w:cs="Courier New"/>
-          <w:color w:val="333333"/>
-          <w:sz w:val="18"/>
-          <w:szCs w:val="18"/>
-        </w:rPr>
-        <w:t>的平滑过渡；</w:t>
+      <w:r>
+        <w:rPr>
+          <w:rFonts w:ascii="Courier New" w:hAnsi="Courier New" w:cs="Courier New"/>
+          <w:color w:val="333333"/>
+          <w:sz w:val="18"/>
+          <w:szCs w:val="18"/>
+        </w:rPr>
+        <w:t>都可用，这保证了第三方业务的平滑过渡；</w:t>
       </w:r>
     </w:p>
     <w:p/>
@@ -1118,31 +1004,7 @@
           <w:sz w:val="21"/>
           <w:szCs w:val="21"/>
         </w:rPr>
-        <w:t>4.如何解决</w:t>
-      </w:r>
-      <w:proofErr w:type="spellStart"/>
-      <w:r>
-        <w:rPr>
-          <w:rFonts w:hint="eastAsia"/>
-          <w:b/>
-          <w:bCs/>
-          <w:color w:val="333333"/>
-          <w:sz w:val="21"/>
-          <w:szCs w:val="21"/>
-        </w:rPr>
-        <w:t>access_token</w:t>
-      </w:r>
-      <w:proofErr w:type="spellEnd"/>
-      <w:r>
-        <w:rPr>
-          <w:rFonts w:hint="eastAsia"/>
-          <w:b/>
-          <w:bCs/>
-          <w:color w:val="333333"/>
-          <w:sz w:val="21"/>
-          <w:szCs w:val="21"/>
-        </w:rPr>
-        <w:t>存储和使用问题？</w:t>
+        <w:t>4.如何解决access_token存储和使用问题？</w:t>
       </w:r>
     </w:p>
     <w:p>
@@ -1151,7 +1013,6 @@
         <w:shd w:val="clear" w:color="auto" w:fill="FFFFFF"/>
         <w:ind w:left="150" w:right="150"/>
         <w:rPr>
-          <w:rFonts w:hint="eastAsia"/>
           <w:color w:val="333333"/>
           <w:sz w:val="21"/>
           <w:szCs w:val="21"/>
@@ -1164,87 +1025,7 @@
           <w:sz w:val="21"/>
           <w:szCs w:val="21"/>
         </w:rPr>
-        <w:t>经常有第三方反馈</w:t>
-      </w:r>
-      <w:proofErr w:type="spellStart"/>
-      <w:r>
-        <w:rPr>
-          <w:rFonts w:hint="eastAsia"/>
-          <w:color w:val="333333"/>
-          <w:sz w:val="21"/>
-          <w:szCs w:val="21"/>
-        </w:rPr>
-        <w:t>access_token</w:t>
-      </w:r>
-      <w:proofErr w:type="spellEnd"/>
-      <w:r>
-        <w:rPr>
-          <w:rFonts w:hint="eastAsia"/>
-          <w:color w:val="333333"/>
-          <w:sz w:val="21"/>
-          <w:szCs w:val="21"/>
-        </w:rPr>
-        <w:t>造成服务中断的问题，公众平台排查问题发现，大部分第三方都在疯狂刷新</w:t>
-      </w:r>
-      <w:proofErr w:type="spellStart"/>
-      <w:r>
-        <w:rPr>
-          <w:rFonts w:hint="eastAsia"/>
-          <w:color w:val="333333"/>
-          <w:sz w:val="21"/>
-          <w:szCs w:val="21"/>
-        </w:rPr>
-        <w:t>access_token</w:t>
-      </w:r>
-      <w:proofErr w:type="spellEnd"/>
-      <w:r>
-        <w:rPr>
-          <w:rFonts w:hint="eastAsia"/>
-          <w:color w:val="333333"/>
-          <w:sz w:val="21"/>
-          <w:szCs w:val="21"/>
-        </w:rPr>
-        <w:t>，使得</w:t>
-      </w:r>
-      <w:proofErr w:type="spellStart"/>
-      <w:r>
-        <w:rPr>
-          <w:rFonts w:hint="eastAsia"/>
-          <w:color w:val="333333"/>
-          <w:sz w:val="21"/>
-          <w:szCs w:val="21"/>
-        </w:rPr>
-        <w:t>access_token</w:t>
-      </w:r>
-      <w:proofErr w:type="spellEnd"/>
-      <w:r>
-        <w:rPr>
-          <w:rFonts w:hint="eastAsia"/>
-          <w:color w:val="333333"/>
-          <w:sz w:val="21"/>
-          <w:szCs w:val="21"/>
-        </w:rPr>
-        <w:t>超出接口频率限制而失效。 这里提供一个较为简单的</w:t>
-      </w:r>
-      <w:proofErr w:type="spellStart"/>
-      <w:r>
-        <w:rPr>
-          <w:rFonts w:hint="eastAsia"/>
-          <w:color w:val="333333"/>
-          <w:sz w:val="21"/>
-          <w:szCs w:val="21"/>
-        </w:rPr>
-        <w:t>access_token</w:t>
-      </w:r>
-      <w:proofErr w:type="spellEnd"/>
-      <w:r>
-        <w:rPr>
-          <w:rFonts w:hint="eastAsia"/>
-          <w:color w:val="333333"/>
-          <w:sz w:val="21"/>
-          <w:szCs w:val="21"/>
-        </w:rPr>
-        <w:t xml:space="preserve"> 存储和使用方案。</w:t>
+        <w:t>经常有第三方反馈access_token造成服务中断的问题，公众平台排查问题发现，大部分第三方都在疯狂刷新access_token，使得access_token超出接口频率限制而失效。 这里提供一个较为简单的access_token 存储和使用方案。</w:t>
       </w:r>
     </w:p>
     <w:p>
@@ -1300,20 +1081,8 @@
           <w:sz w:val="18"/>
           <w:szCs w:val="18"/>
         </w:rPr>
-        <w:t>小时）</w:t>
-      </w:r>
-      <w:proofErr w:type="gramStart"/>
-      <w:r>
-        <w:rPr>
-          <w:rFonts w:ascii="Courier New" w:hAnsi="Courier New" w:cs="Courier New"/>
-          <w:color w:val="333333"/>
-          <w:sz w:val="18"/>
-          <w:szCs w:val="18"/>
-        </w:rPr>
-        <w:t>调用微信</w:t>
-      </w:r>
-      <w:proofErr w:type="spellStart"/>
-      <w:proofErr w:type="gramEnd"/>
+        <w:t>小时）调用微信</w:t>
+      </w:r>
       <w:r>
         <w:rPr>
           <w:rFonts w:ascii="Courier New" w:hAnsi="Courier New" w:cs="Courier New"/>
@@ -1323,7 +1092,6 @@
         </w:rPr>
         <w:t>api</w:t>
       </w:r>
-      <w:proofErr w:type="spellEnd"/>
       <w:r>
         <w:rPr>
           <w:rFonts w:ascii="Courier New" w:hAnsi="Courier New" w:cs="Courier New"/>
@@ -1333,25 +1101,14 @@
         </w:rPr>
         <w:t>，刷新</w:t>
       </w:r>
-      <w:proofErr w:type="spellStart"/>
-      <w:r>
-        <w:rPr>
-          <w:rFonts w:ascii="Courier New" w:hAnsi="Courier New" w:cs="Courier New"/>
-          <w:color w:val="333333"/>
-          <w:sz w:val="18"/>
-          <w:szCs w:val="18"/>
-        </w:rPr>
-        <w:t>access_token</w:t>
-      </w:r>
-      <w:proofErr w:type="spellEnd"/>
-      <w:r>
-        <w:rPr>
-          <w:rFonts w:ascii="Courier New" w:hAnsi="Courier New" w:cs="Courier New"/>
-          <w:color w:val="333333"/>
-          <w:sz w:val="18"/>
-          <w:szCs w:val="18"/>
-        </w:rPr>
-        <w:t>,</w:t>
+      <w:r>
+        <w:rPr>
+          <w:rFonts w:ascii="Courier New" w:hAnsi="Courier New" w:cs="Courier New"/>
+          <w:color w:val="333333"/>
+          <w:sz w:val="18"/>
+          <w:szCs w:val="18"/>
+        </w:rPr>
+        <w:t>access_token,</w:t>
       </w:r>
       <w:r>
         <w:rPr>
@@ -1362,25 +1119,14 @@
         </w:rPr>
         <w:t>将新的</w:t>
       </w:r>
-      <w:proofErr w:type="spellStart"/>
-      <w:r>
-        <w:rPr>
-          <w:rFonts w:ascii="Courier New" w:hAnsi="Courier New" w:cs="Courier New"/>
-          <w:color w:val="333333"/>
-          <w:sz w:val="18"/>
-          <w:szCs w:val="18"/>
-        </w:rPr>
-        <w:t>access_token</w:t>
-      </w:r>
-      <w:proofErr w:type="spellEnd"/>
-      <w:r>
-        <w:rPr>
-          <w:rFonts w:ascii="Courier New" w:hAnsi="Courier New" w:cs="Courier New"/>
-          <w:color w:val="333333"/>
-          <w:sz w:val="18"/>
-          <w:szCs w:val="18"/>
-        </w:rPr>
-        <w:t xml:space="preserve"> </w:t>
+      <w:r>
+        <w:rPr>
+          <w:rFonts w:ascii="Courier New" w:hAnsi="Courier New" w:cs="Courier New"/>
+          <w:color w:val="333333"/>
+          <w:sz w:val="18"/>
+          <w:szCs w:val="18"/>
+        </w:rPr>
+        <w:t xml:space="preserve">access_token </w:t>
       </w:r>
       <w:r>
         <w:rPr>
@@ -1391,7 +1137,6 @@
         </w:rPr>
         <w:t>存入</w:t>
       </w:r>
-      <w:proofErr w:type="spellStart"/>
       <w:r>
         <w:rPr>
           <w:rFonts w:ascii="Courier New" w:hAnsi="Courier New" w:cs="Courier New"/>
@@ -1401,7 +1146,6 @@
         </w:rPr>
         <w:t>mysql</w:t>
       </w:r>
-      <w:proofErr w:type="spellEnd"/>
       <w:r>
         <w:rPr>
           <w:rFonts w:ascii="Courier New" w:hAnsi="Courier New" w:cs="Courier New"/>
@@ -1447,20 +1191,8 @@
           <w:sz w:val="18"/>
           <w:szCs w:val="18"/>
         </w:rPr>
-        <w:t>）其他工作服务器每次</w:t>
-      </w:r>
-      <w:proofErr w:type="gramStart"/>
-      <w:r>
-        <w:rPr>
-          <w:rFonts w:ascii="Courier New" w:hAnsi="Courier New" w:cs="Courier New"/>
-          <w:color w:val="333333"/>
-          <w:sz w:val="18"/>
-          <w:szCs w:val="18"/>
-        </w:rPr>
-        <w:t>调用微信</w:t>
-      </w:r>
-      <w:proofErr w:type="spellStart"/>
-      <w:proofErr w:type="gramEnd"/>
+        <w:t>）其他工作服务器每次调用微信</w:t>
+      </w:r>
       <w:r>
         <w:rPr>
           <w:rFonts w:ascii="Courier New" w:hAnsi="Courier New" w:cs="Courier New"/>
@@ -1470,7 +1202,6 @@
         </w:rPr>
         <w:t>api</w:t>
       </w:r>
-      <w:proofErr w:type="spellEnd"/>
       <w:r>
         <w:rPr>
           <w:rFonts w:ascii="Courier New" w:hAnsi="Courier New" w:cs="Courier New"/>
@@ -1480,25 +1211,14 @@
         </w:rPr>
         <w:t>时从</w:t>
       </w:r>
-      <w:proofErr w:type="spellStart"/>
-      <w:r>
-        <w:rPr>
-          <w:rFonts w:ascii="Courier New" w:hAnsi="Courier New" w:cs="Courier New"/>
-          <w:color w:val="333333"/>
-          <w:sz w:val="18"/>
-          <w:szCs w:val="18"/>
-        </w:rPr>
-        <w:t>mysql</w:t>
-      </w:r>
-      <w:proofErr w:type="spellEnd"/>
-      <w:r>
-        <w:rPr>
-          <w:rFonts w:ascii="Courier New" w:hAnsi="Courier New" w:cs="Courier New"/>
-          <w:color w:val="333333"/>
-          <w:sz w:val="18"/>
-          <w:szCs w:val="18"/>
-        </w:rPr>
-        <w:t>(</w:t>
+      <w:r>
+        <w:rPr>
+          <w:rFonts w:ascii="Courier New" w:hAnsi="Courier New" w:cs="Courier New"/>
+          <w:color w:val="333333"/>
+          <w:sz w:val="18"/>
+          <w:szCs w:val="18"/>
+        </w:rPr>
+        <w:t>mysql(</w:t>
       </w:r>
       <w:r>
         <w:rPr>
@@ -1527,7 +1247,6 @@
         </w:rPr>
         <w:t>获取</w:t>
       </w:r>
-      <w:proofErr w:type="spellStart"/>
       <w:r>
         <w:rPr>
           <w:rFonts w:ascii="Courier New" w:hAnsi="Courier New" w:cs="Courier New"/>
@@ -1537,7 +1256,6 @@
         </w:rPr>
         <w:t>access_token</w:t>
       </w:r>
-      <w:proofErr w:type="spellEnd"/>
       <w:r>
         <w:rPr>
           <w:rFonts w:ascii="Courier New" w:hAnsi="Courier New" w:cs="Courier New"/>
@@ -1572,7 +1290,6 @@
         <w:shd w:val="clear" w:color="auto" w:fill="FFFFFF"/>
         <w:ind w:left="150" w:right="150"/>
         <w:rPr>
-          <w:rFonts w:hint="eastAsia"/>
           <w:color w:val="333333"/>
           <w:sz w:val="21"/>
           <w:szCs w:val="21"/>
@@ -1585,109 +1302,10 @@
           <w:sz w:val="21"/>
           <w:szCs w:val="21"/>
         </w:rPr>
-        <w:t>公众平台会保证在</w:t>
-      </w:r>
-      <w:proofErr w:type="spellStart"/>
-      <w:r>
-        <w:rPr>
-          <w:rFonts w:hint="eastAsia"/>
-          <w:color w:val="333333"/>
-          <w:sz w:val="21"/>
-          <w:szCs w:val="21"/>
-        </w:rPr>
-        <w:t>access_token</w:t>
-      </w:r>
-      <w:proofErr w:type="spellEnd"/>
-      <w:r>
-        <w:rPr>
-          <w:rFonts w:hint="eastAsia"/>
-          <w:color w:val="333333"/>
-          <w:sz w:val="21"/>
-          <w:szCs w:val="21"/>
-        </w:rPr>
-        <w:t>刷新后，旧的</w:t>
-      </w:r>
-      <w:proofErr w:type="spellStart"/>
-      <w:r>
-        <w:rPr>
-          <w:rFonts w:hint="eastAsia"/>
-          <w:color w:val="333333"/>
-          <w:sz w:val="21"/>
-          <w:szCs w:val="21"/>
-        </w:rPr>
-        <w:t>access_token</w:t>
-      </w:r>
-      <w:proofErr w:type="spellEnd"/>
-      <w:r>
-        <w:rPr>
-          <w:rFonts w:hint="eastAsia"/>
-          <w:color w:val="333333"/>
-          <w:sz w:val="21"/>
-          <w:szCs w:val="21"/>
-        </w:rPr>
-        <w:t>在5分钟内仍能使用，以确保第三方在更新</w:t>
-      </w:r>
-      <w:proofErr w:type="spellStart"/>
-      <w:r>
-        <w:rPr>
-          <w:rFonts w:hint="eastAsia"/>
-          <w:color w:val="333333"/>
-          <w:sz w:val="21"/>
-          <w:szCs w:val="21"/>
-        </w:rPr>
-        <w:t>access_token</w:t>
-      </w:r>
-      <w:proofErr w:type="spellEnd"/>
-      <w:r>
-        <w:rPr>
-          <w:rFonts w:hint="eastAsia"/>
-          <w:color w:val="333333"/>
-          <w:sz w:val="21"/>
-          <w:szCs w:val="21"/>
-        </w:rPr>
-        <w:t>时不会发生第三方</w:t>
-      </w:r>
-      <w:proofErr w:type="gramStart"/>
-      <w:r>
-        <w:rPr>
-          <w:rFonts w:hint="eastAsia"/>
-          <w:color w:val="333333"/>
-          <w:sz w:val="21"/>
-          <w:szCs w:val="21"/>
-        </w:rPr>
-        <w:t>调用微信</w:t>
-      </w:r>
-      <w:proofErr w:type="spellStart"/>
-      <w:proofErr w:type="gramEnd"/>
-      <w:r>
-        <w:rPr>
-          <w:rFonts w:hint="eastAsia"/>
-          <w:color w:val="333333"/>
-          <w:sz w:val="21"/>
-          <w:szCs w:val="21"/>
-        </w:rPr>
-        <w:t>api</w:t>
-      </w:r>
-      <w:proofErr w:type="spellEnd"/>
-      <w:r>
-        <w:rPr>
-          <w:rFonts w:hint="eastAsia"/>
-          <w:color w:val="333333"/>
-          <w:sz w:val="21"/>
-          <w:szCs w:val="21"/>
-        </w:rPr>
-        <w:t>的失败。</w:t>
+        <w:t>公众平台会保证在access_token刷新后，旧的access_token在5分钟内仍能使用，以确保第三方在更新access_token时不会发生第三方调用微信api的失败。</w:t>
       </w:r>
     </w:p>
-    <w:p>
-      <w:pPr>
-        <w:rPr>
-          <w:rFonts w:hint="eastAsia"/>
-        </w:rPr>
-      </w:pPr>
-      <w:bookmarkStart w:id="0" w:name="_GoBack"/>
-      <w:bookmarkEnd w:id="0"/>
-    </w:p>
+    <w:p/>
     <w:sectPr>
       <w:pgSz w:w="11906" w:h="16838"/>
       <w:pgMar w:top="1440" w:right="1800" w:bottom="1440" w:left="1800" w:header="851" w:footer="992" w:gutter="0"/>

</xml_diff>